<commit_message>
Ppt content almost done. brief report started
</commit_message>
<xml_diff>
--- a/documentation/Expense Tracker Application Report.docx
+++ b/documentation/Expense Tracker Application Report.docx
@@ -29,7 +29,30 @@
           <w:szCs w:val="24"/>
         </w:rPr>
         <w:tab/>
-        <w:t>The following table is a brief report of how each of the following tasks fits into the Expense Tracker as well as it’s location within the project.</w:t>
+        <w:t>The following table is a brief report of how each of the following tasks fits into the Expense Tracker as well as its location within the project.</w:t>
+      </w:r>
+      <w:r>
+        <w:rPr>
+          <w:sz w:val="24"/>
+          <w:szCs w:val="24"/>
+        </w:rPr>
+        <w:t xml:space="preserve"> All files are within the /</w:t>
+      </w:r>
+      <w:proofErr w:type="spellStart"/>
+      <w:r>
+        <w:rPr>
+          <w:sz w:val="24"/>
+          <w:szCs w:val="24"/>
+        </w:rPr>
+        <w:t>flaskDemo</w:t>
+      </w:r>
+      <w:proofErr w:type="spellEnd"/>
+      <w:r>
+        <w:rPr>
+          <w:sz w:val="24"/>
+          <w:szCs w:val="24"/>
+        </w:rPr>
+        <w:t>/ folder and further sub directories will be noted</w:t>
       </w:r>
     </w:p>
     <w:tbl>
@@ -114,41 +137,81 @@
                 <w:color w:val="000000"/>
                 <w:shd w:val="clear" w:color="auto" w:fill="FFFF00"/>
               </w:rPr>
-              <w:t xml:space="preserve"> should use Flask with Flask-MySQLAlchemy.</w:t>
-            </w:r>
-          </w:p>
-        </w:tc>
-        <w:tc>
-          <w:tcPr>
-            <w:tcW w:w="2337" w:type="dxa"/>
-          </w:tcPr>
-          <w:p/>
-        </w:tc>
-        <w:tc>
-          <w:tcPr>
-            <w:tcW w:w="2338" w:type="dxa"/>
-          </w:tcPr>
-          <w:p/>
-        </w:tc>
-        <w:tc>
-          <w:tcPr>
-            <w:tcW w:w="2338" w:type="dxa"/>
-          </w:tcPr>
-          <w:p/>
-        </w:tc>
-      </w:tr>
-      <w:tr>
-        <w:tc>
-          <w:tcPr>
-            <w:tcW w:w="2337" w:type="dxa"/>
-          </w:tcPr>
-          <w:p>
+              <w:t xml:space="preserve"> should use Flask with Flask-</w:t>
+            </w:r>
+            <w:proofErr w:type="spellStart"/>
             <w:r>
               <w:rPr>
                 <w:rFonts w:ascii="Arial" w:hAnsi="Arial" w:cs="Arial"/>
                 <w:color w:val="000000"/>
                 <w:shd w:val="clear" w:color="auto" w:fill="FFFF00"/>
               </w:rPr>
+              <w:t>MySQLAlchemy</w:t>
+            </w:r>
+            <w:proofErr w:type="spellEnd"/>
+            <w:r>
+              <w:rPr>
+                <w:rFonts w:ascii="Arial" w:hAnsi="Arial" w:cs="Arial"/>
+                <w:color w:val="000000"/>
+                <w:shd w:val="clear" w:color="auto" w:fill="FFFF00"/>
+              </w:rPr>
+              <w:t>.</w:t>
+            </w:r>
+          </w:p>
+        </w:tc>
+        <w:tc>
+          <w:tcPr>
+            <w:tcW w:w="2337" w:type="dxa"/>
+          </w:tcPr>
+          <w:p>
+            <w:r>
+              <w:t>forms.py</w:t>
+            </w:r>
+          </w:p>
+          <w:p>
+            <w:r>
+              <w:t>models.py</w:t>
+            </w:r>
+          </w:p>
+          <w:p>
+            <w:r>
+              <w:t>routes.py</w:t>
+            </w:r>
+          </w:p>
+        </w:tc>
+        <w:tc>
+          <w:tcPr>
+            <w:tcW w:w="2338" w:type="dxa"/>
+          </w:tcPr>
+          <w:p>
+            <w:r>
+              <w:t>Entire File</w:t>
+            </w:r>
+          </w:p>
+        </w:tc>
+        <w:tc>
+          <w:tcPr>
+            <w:tcW w:w="2338" w:type="dxa"/>
+          </w:tcPr>
+          <w:p>
+            <w:r>
+              <w:t>Allows connection between database, web application functionality, and deployment</w:t>
+            </w:r>
+          </w:p>
+        </w:tc>
+      </w:tr>
+      <w:tr>
+        <w:tc>
+          <w:tcPr>
+            <w:tcW w:w="2337" w:type="dxa"/>
+          </w:tcPr>
+          <w:p>
+            <w:r>
+              <w:rPr>
+                <w:rFonts w:ascii="Arial" w:hAnsi="Arial" w:cs="Arial"/>
+                <w:color w:val="000000"/>
+                <w:shd w:val="clear" w:color="auto" w:fill="FFFF00"/>
+              </w:rPr>
               <w:t>You may add css and/or javascript</w:t>
             </w:r>
           </w:p>
@@ -183,7 +246,7 @@
                 <w:rFonts w:ascii="Arial" w:hAnsi="Arial" w:cs="Arial"/>
                 <w:color w:val="000000"/>
               </w:rPr>
-              <w:t xml:space="preserve">Include at least one structural change to the database using </w:t>
+              <w:t xml:space="preserve">Include at least one structural change to the database </w:t>
             </w:r>
           </w:p>
         </w:tc>
@@ -457,7 +520,7 @@
                 <w:rFonts w:ascii="Arial" w:hAnsi="Arial" w:cs="Arial"/>
                 <w:color w:val="000000"/>
               </w:rPr>
-              <w:t xml:space="preserve">Include at least one SELECT using a compound condition </w:t>
+              <w:t xml:space="preserve">Include at least one SELECT using a </w:t>
             </w:r>
             <w:r>
               <w:rPr>
@@ -465,7 +528,7 @@
                 <w:color w:val="000000"/>
               </w:rPr>
               <w:lastRenderedPageBreak/>
-              <w:t>using regular SQL, and also the equivalent of a compound condition select using Flask-SQLAlchemy.</w:t>
+              <w:t>compound condition using regular SQL, and also the equivalent of a compound condition select using Flask-SQLAlchemy.</w:t>
             </w:r>
           </w:p>
         </w:tc>

</xml_diff>

<commit_message>
Update Expense Tracker Application Report.docx
</commit_message>
<xml_diff>
--- a/documentation/Expense Tracker Application Report.docx
+++ b/documentation/Expense Tracker Application Report.docx
@@ -587,19 +587,32 @@
           <w:tcPr>
             <w:tcW w:w="2337" w:type="dxa"/>
           </w:tcPr>
-          <w:p/>
-        </w:tc>
-        <w:tc>
-          <w:tcPr>
-            <w:tcW w:w="2338" w:type="dxa"/>
-          </w:tcPr>
-          <w:p/>
-        </w:tc>
-        <w:tc>
-          <w:tcPr>
-            <w:tcW w:w="2338" w:type="dxa"/>
-          </w:tcPr>
-          <w:p/>
+          <w:p>
+            <w:r>
+              <w:lastRenderedPageBreak/>
+              <w:t>Routes.py</w:t>
+            </w:r>
+          </w:p>
+        </w:tc>
+        <w:tc>
+          <w:tcPr>
+            <w:tcW w:w="2338" w:type="dxa"/>
+          </w:tcPr>
+          <w:p>
+            <w:r>
+              <w:t>Line 110</w:t>
+            </w:r>
+          </w:p>
+        </w:tc>
+        <w:tc>
+          <w:tcPr>
+            <w:tcW w:w="2338" w:type="dxa"/>
+          </w:tcPr>
+          <w:p>
+            <w:r>
+              <w:t>Ensures payments belong to the currently logged in user</w:t>
+            </w:r>
+          </w:p>
         </w:tc>
       </w:tr>
       <w:tr>

</xml_diff>